<commit_message>
Updated demo template to include SDL
</commit_message>
<xml_diff>
--- a/data/sdd-demo-template.docx
+++ b/data/sdd-demo-template.docx
@@ -473,7 +473,16 @@
     </w:p>
     <w:p>
       <w:r>
-        <w:t xml:space="preserve">This user provided chapter describes the behaviour of the software. </w:t>
+        <w:t xml:space="preserve">&lt;TDG: template </w:t>
+      </w:r>
+      <w:r>
+        <w:t>ecss-e-st-40c_4_3_software_behaviour</w:t>
+      </w:r>
+      <w:r>
+        <w:t>.tmplt</w:t>
+      </w:r>
+      <w:r>
+        <w:t>/&gt;</w:t>
       </w:r>
     </w:p>
     <w:p>
@@ -1390,7 +1399,7 @@
   <w:style w:type="paragraph" w:default="1" w:styleId="Normal">
     <w:name w:val="Normal"/>
     <w:qFormat/>
-    <w:rsid w:val="006B6F70"/>
+    <w:rsid w:val="003A01D1"/>
     <w:rPr>
       <w:lang w:val="en-GB"/>
     </w:rPr>

</xml_diff>